<commit_message>
Cập nhật thêm một số hướng dẫn chức năng nâng cao
</commit_message>
<xml_diff>
--- a/Danh sach chuc nang/Feedback hướng dẫn tài liệu tham khảo xử lý một số chức năng nâng cao.docx
+++ b/Danh sach chuc nang/Feedback hướng dẫn tài liệu tham khảo xử lý một số chức năng nâng cao.docx
@@ -427,12 +427,6 @@
       </w:hyperlink>
     </w:p>
     <w:p>
-      <w:pPr>
-        <w:rPr>
-          <w:rFonts w:cs="Times New Roman"/>
-          <w:szCs w:val="24"/>
-        </w:rPr>
-      </w:pPr>
       <w:r>
         <w:rPr>
           <w:rFonts w:cs="Times New Roman"/>
@@ -474,6 +468,24 @@
           <w:szCs w:val="24"/>
         </w:rPr>
       </w:pPr>
+      <w:hyperlink r:id="rId17" w:history="1">
+        <w:r>
+          <w:rPr>
+            <w:rStyle w:val="Hyperlink"/>
+            <w:rFonts w:cs="Times New Roman"/>
+            <w:szCs w:val="24"/>
+          </w:rPr>
+          <w:t>http://hmweb.com.vn/xay-dung-chuc-nang-dang-nhap-va-kiem-tra-quyen-phan-22/785/65/64/61/cntt.aspx</w:t>
+        </w:r>
+      </w:hyperlink>
+    </w:p>
+    <w:p>
+      <w:pPr>
+        <w:rPr>
+          <w:rFonts w:cs="Times New Roman"/>
+          <w:szCs w:val="24"/>
+        </w:rPr>
+      </w:pPr>
       <w:r>
         <w:rPr>
           <w:rFonts w:cs="Times New Roman"/>
@@ -488,7 +500,7 @@
         </w:rPr>
         <w:br/>
       </w:r>
-      <w:hyperlink r:id="rId17" w:history="1">
+      <w:hyperlink r:id="rId18" w:history="1">
         <w:r>
           <w:rPr>
             <w:rStyle w:val="Hyperlink"/>
@@ -500,12 +512,6 @@
       </w:hyperlink>
     </w:p>
     <w:p>
-      <w:pPr>
-        <w:rPr>
-          <w:rFonts w:cs="Times New Roman"/>
-          <w:szCs w:val="24"/>
-        </w:rPr>
-      </w:pPr>
       <w:r>
         <w:rPr>
           <w:rFonts w:cs="Times New Roman"/>
@@ -521,7 +527,7 @@
         </w:rPr>
         <w:br/>
       </w:r>
-      <w:hyperlink r:id="rId18" w:history="1">
+      <w:hyperlink r:id="rId19" w:history="1">
         <w:r>
           <w:rPr>
             <w:rStyle w:val="Hyperlink"/>
@@ -539,6 +545,24 @@
           <w:szCs w:val="24"/>
         </w:rPr>
       </w:pPr>
+      <w:hyperlink r:id="rId20" w:history="1">
+        <w:r>
+          <w:rPr>
+            <w:rStyle w:val="Hyperlink"/>
+            <w:rFonts w:cs="Times New Roman"/>
+            <w:szCs w:val="24"/>
+          </w:rPr>
+          <w:t>http://hmweb.com.vn/lay-tin-tuc-tu-dong-tu-cac-bao-dien-tu-bang-aspnet-phan-1/794/65/64/61/cntt.aspx</w:t>
+        </w:r>
+      </w:hyperlink>
+    </w:p>
+    <w:p>
+      <w:pPr>
+        <w:rPr>
+          <w:rFonts w:cs="Times New Roman"/>
+          <w:szCs w:val="24"/>
+        </w:rPr>
+      </w:pPr>
       <w:r>
         <w:rPr>
           <w:rFonts w:cs="Times New Roman"/>
@@ -562,7 +586,7 @@
         </w:rPr>
         <w:br/>
       </w:r>
-      <w:hyperlink r:id="rId19" w:tgtFrame="_blank" w:history="1">
+      <w:hyperlink r:id="rId21" w:tgtFrame="_blank" w:history="1">
         <w:r>
           <w:rPr>
             <w:rStyle w:val="Hyperlink"/>
@@ -613,7 +637,7 @@
         </w:rPr>
         <w:br/>
       </w:r>
-      <w:hyperlink r:id="rId20" w:tgtFrame="_blank" w:history="1">
+      <w:hyperlink r:id="rId22" w:tgtFrame="_blank" w:history="1">
         <w:r>
           <w:rPr>
             <w:rStyle w:val="Hyperlink"/>

</xml_diff>

<commit_message>
Cập nhật hướng dẫn chức năng
</commit_message>
<xml_diff>
--- a/Danh sach chuc nang/Feedback hướng dẫn tài liệu tham khảo xử lý một số chức năng nâng cao.docx
+++ b/Danh sach chuc nang/Feedback hướng dẫn tài liệu tham khảo xử lý một số chức năng nâng cao.docx
@@ -38,11 +38,6 @@
     <w:p>
       <w:pPr>
         <w:pStyle w:val="PlainText"/>
-        <w:rPr>
-          <w:rFonts w:ascii="Times New Roman" w:hAnsi="Times New Roman" w:cs="Times New Roman"/>
-          <w:sz w:val="24"/>
-          <w:szCs w:val="24"/>
-        </w:rPr>
       </w:pPr>
       <w:r>
         <w:rPr>
@@ -109,49 +104,16 @@
           <w:t>http://www.asp.net/general/videos/how-do-i-use-aspnet-to-send-email-from-a-web-site</w:t>
         </w:r>
       </w:hyperlink>
-      <w:r>
-        <w:rPr>
-          <w:rFonts w:ascii="Times New Roman" w:hAnsi="Times New Roman" w:cs="Times New Roman"/>
-          <w:sz w:val="24"/>
-          <w:szCs w:val="24"/>
-        </w:rPr>
-        <w:br/>
-        <w:t>Lưu ý: Nếu sử dụng smtp của gmail sẽ không demo được khi chạy trong trường do bị proxy chặn. Nên tự cài đặt mail server local trên máy.</w:t>
-      </w:r>
-      <w:r>
-        <w:rPr>
-          <w:rFonts w:ascii="Times New Roman" w:hAnsi="Times New Roman" w:cs="Times New Roman"/>
-          <w:sz w:val="24"/>
-          <w:szCs w:val="24"/>
-        </w:rPr>
-        <w:br/>
-      </w:r>
-      <w:r>
-        <w:rPr>
-          <w:rFonts w:ascii="Times New Roman" w:hAnsi="Times New Roman" w:cs="Times New Roman"/>
-          <w:sz w:val="24"/>
-          <w:szCs w:val="24"/>
-        </w:rPr>
-        <w:br/>
-        <w:t>2. Chức năng upload file lớn</w:t>
-      </w:r>
-      <w:r>
-        <w:rPr>
-          <w:rFonts w:ascii="Times New Roman" w:hAnsi="Times New Roman" w:cs="Times New Roman"/>
-          <w:sz w:val="24"/>
-          <w:szCs w:val="24"/>
-        </w:rPr>
-        <w:br/>
-        <w:t>- Sử dụng control FileUpload của .NET và cấu hình web.config</w:t>
-      </w:r>
-      <w:r>
-        <w:rPr>
-          <w:rFonts w:ascii="Times New Roman" w:hAnsi="Times New Roman" w:cs="Times New Roman"/>
-          <w:sz w:val="24"/>
-          <w:szCs w:val="24"/>
-        </w:rPr>
-        <w:br/>
-      </w:r>
+    </w:p>
+    <w:p>
+      <w:pPr>
+        <w:pStyle w:val="PlainText"/>
+        <w:rPr>
+          <w:rFonts w:ascii="Times New Roman" w:hAnsi="Times New Roman" w:cs="Times New Roman"/>
+          <w:sz w:val="24"/>
+          <w:szCs w:val="24"/>
+        </w:rPr>
+      </w:pPr>
       <w:hyperlink r:id="rId7" w:history="1">
         <w:r>
           <w:rPr>
@@ -160,17 +122,43 @@
             <w:sz w:val="24"/>
             <w:szCs w:val="24"/>
           </w:rPr>
-          <w:t>http://msdn.microsoft.com/en-us/library/aa479405.aspx</w:t>
-        </w:r>
-      </w:hyperlink>
-      <w:r>
-        <w:rPr>
-          <w:rFonts w:ascii="Times New Roman" w:hAnsi="Times New Roman" w:cs="Times New Roman"/>
-          <w:sz w:val="24"/>
-          <w:szCs w:val="24"/>
-        </w:rPr>
-        <w:br/>
-        <w:t>- Sử dụng các control có sẵn trên internet</w:t>
+          <w:t>http://hmweb.com.vn/hmweb_search_result.aspx?cx=006309227296184785814:f9bcc86z5hm&amp;cof=FORID%3A11&amp;ie=UTF-8&amp;q=g%E1%BB%ADi%20mail&amp;sa=Search#836</w:t>
+        </w:r>
+      </w:hyperlink>
+      <w:r>
+        <w:rPr>
+          <w:rFonts w:ascii="Times New Roman" w:hAnsi="Times New Roman" w:cs="Times New Roman"/>
+          <w:sz w:val="24"/>
+          <w:szCs w:val="24"/>
+        </w:rPr>
+        <w:br/>
+        <w:t>Lưu ý: Nếu sử dụng smtp của gmail sẽ không demo được khi chạy trong trường do bị proxy chặn. Nên tự cài đặt mail server local trên máy.</w:t>
+      </w:r>
+      <w:r>
+        <w:rPr>
+          <w:rFonts w:ascii="Times New Roman" w:hAnsi="Times New Roman" w:cs="Times New Roman"/>
+          <w:sz w:val="24"/>
+          <w:szCs w:val="24"/>
+        </w:rPr>
+        <w:br/>
+      </w:r>
+      <w:r>
+        <w:rPr>
+          <w:rFonts w:ascii="Times New Roman" w:hAnsi="Times New Roman" w:cs="Times New Roman"/>
+          <w:sz w:val="24"/>
+          <w:szCs w:val="24"/>
+        </w:rPr>
+        <w:br/>
+        <w:t>2. Chức năng upload file lớn</w:t>
+      </w:r>
+      <w:r>
+        <w:rPr>
+          <w:rFonts w:ascii="Times New Roman" w:hAnsi="Times New Roman" w:cs="Times New Roman"/>
+          <w:sz w:val="24"/>
+          <w:szCs w:val="24"/>
+        </w:rPr>
+        <w:br/>
+        <w:t>- Sử dụng control FileUpload của .NET và cấu hình web.config</w:t>
       </w:r>
       <w:r>
         <w:rPr>
@@ -188,9 +176,18 @@
             <w:sz w:val="24"/>
             <w:szCs w:val="24"/>
           </w:rPr>
-          <w:t>http://neatupload.codeplex.com/</w:t>
-        </w:r>
-      </w:hyperlink>
+          <w:t>http://msdn.microsoft.com/en-us/library/aa479405.aspx</w:t>
+        </w:r>
+      </w:hyperlink>
+      <w:r>
+        <w:rPr>
+          <w:rFonts w:ascii="Times New Roman" w:hAnsi="Times New Roman" w:cs="Times New Roman"/>
+          <w:sz w:val="24"/>
+          <w:szCs w:val="24"/>
+        </w:rPr>
+        <w:br/>
+        <w:t>- Sử dụng các control có sẵn trên internet</w:t>
+      </w:r>
       <w:r>
         <w:rPr>
           <w:rFonts w:ascii="Times New Roman" w:hAnsi="Times New Roman" w:cs="Times New Roman"/>
@@ -207,35 +204,9 @@
             <w:sz w:val="24"/>
             <w:szCs w:val="24"/>
           </w:rPr>
-          <w:t>http://www.gleamtech.com/download</w:t>
-        </w:r>
-      </w:hyperlink>
-      <w:r>
-        <w:rPr>
-          <w:rFonts w:ascii="Times New Roman" w:hAnsi="Times New Roman" w:cs="Times New Roman"/>
-          <w:sz w:val="24"/>
-          <w:szCs w:val="24"/>
-        </w:rPr>
-        <w:br/>
-      </w:r>
-      <w:r>
-        <w:rPr>
-          <w:rFonts w:ascii="Times New Roman" w:hAnsi="Times New Roman" w:cs="Times New Roman"/>
-          <w:sz w:val="24"/>
-          <w:szCs w:val="24"/>
-        </w:rPr>
-        <w:br/>
-        <w:t>3. Chức năng tự động thực hiện việc gì đó (ví dụ trong link tham khảo là tự động ghi vào file.txt thời gian gọi thực thi task sau mỗi 5 giây)</w:t>
-      </w:r>
-      <w:r>
-        <w:rPr>
-          <w:rFonts w:ascii="Times New Roman" w:hAnsi="Times New Roman" w:cs="Times New Roman"/>
-          <w:sz w:val="24"/>
-          <w:szCs w:val="24"/>
-        </w:rPr>
-        <w:br/>
-        <w:t>Keyword: Web Scheduler</w:t>
-      </w:r>
+          <w:t>http://neatupload.codeplex.com/</w:t>
+        </w:r>
+      </w:hyperlink>
       <w:r>
         <w:rPr>
           <w:rFonts w:ascii="Times New Roman" w:hAnsi="Times New Roman" w:cs="Times New Roman"/>
@@ -252,9 +223,35 @@
             <w:sz w:val="24"/>
             <w:szCs w:val="24"/>
           </w:rPr>
-          <w:t>http://nayyeri.net/how-to-build-a-task-scheduler-system-for-the-asp-net-part-1</w:t>
-        </w:r>
-      </w:hyperlink>
+          <w:t>http://www.gleamtech.com/download</w:t>
+        </w:r>
+      </w:hyperlink>
+      <w:r>
+        <w:rPr>
+          <w:rFonts w:ascii="Times New Roman" w:hAnsi="Times New Roman" w:cs="Times New Roman"/>
+          <w:sz w:val="24"/>
+          <w:szCs w:val="24"/>
+        </w:rPr>
+        <w:br/>
+      </w:r>
+      <w:r>
+        <w:rPr>
+          <w:rFonts w:ascii="Times New Roman" w:hAnsi="Times New Roman" w:cs="Times New Roman"/>
+          <w:sz w:val="24"/>
+          <w:szCs w:val="24"/>
+        </w:rPr>
+        <w:br/>
+        <w:t>3. Chức năng tự động thực hiện việc gì đó (ví dụ trong link tham khảo là tự động ghi vào file.txt thời gian gọi thực thi task sau mỗi 5 giây)</w:t>
+      </w:r>
+      <w:r>
+        <w:rPr>
+          <w:rFonts w:ascii="Times New Roman" w:hAnsi="Times New Roman" w:cs="Times New Roman"/>
+          <w:sz w:val="24"/>
+          <w:szCs w:val="24"/>
+        </w:rPr>
+        <w:br/>
+        <w:t>Keyword: Web Scheduler</w:t>
+      </w:r>
       <w:r>
         <w:rPr>
           <w:rFonts w:ascii="Times New Roman" w:hAnsi="Times New Roman" w:cs="Times New Roman"/>
@@ -271,37 +268,9 @@
             <w:sz w:val="24"/>
             <w:szCs w:val="24"/>
           </w:rPr>
-          <w:t>http://nayyeri.net/how-to-build-a-task-scheduler-system-for-the-asp-net-part-2</w:t>
-        </w:r>
-      </w:hyperlink>
-    </w:p>
-    <w:p>
-      <w:pPr>
-        <w:pStyle w:val="PlainText"/>
-        <w:rPr>
-          <w:rFonts w:ascii="Times New Roman" w:hAnsi="Times New Roman" w:cs="Times New Roman"/>
-          <w:sz w:val="24"/>
-          <w:szCs w:val="24"/>
-        </w:rPr>
-      </w:pPr>
-      <w:r>
-        <w:rPr>
-          <w:rFonts w:ascii="Times New Roman" w:hAnsi="Times New Roman" w:cs="Times New Roman"/>
-          <w:sz w:val="24"/>
-          <w:szCs w:val="24"/>
-        </w:rPr>
-        <w:br/>
-        <w:t>4. Chức năng lựa chọn ngôn ngữ Anh-Việt (xử lý đa ngôn ngữ phần giao diện)</w:t>
-      </w:r>
-      <w:r>
-        <w:rPr>
-          <w:rFonts w:ascii="Times New Roman" w:hAnsi="Times New Roman" w:cs="Times New Roman"/>
-          <w:sz w:val="24"/>
-          <w:szCs w:val="24"/>
-        </w:rPr>
-        <w:br/>
-        <w:t>Keyword: Localization, Globalization</w:t>
-      </w:r>
+          <w:t>http://nayyeri.net/how-to-build-a-task-scheduler-system-for-the-asp-net-part-1</w:t>
+        </w:r>
+      </w:hyperlink>
       <w:r>
         <w:rPr>
           <w:rFonts w:ascii="Times New Roman" w:hAnsi="Times New Roman" w:cs="Times New Roman"/>
@@ -318,7 +287,7 @@
             <w:sz w:val="24"/>
             <w:szCs w:val="24"/>
           </w:rPr>
-          <w:t>http://www.youtube.com/watch?v=peNf0ydTV_4&amp;feature=related</w:t>
+          <w:t>http://nayyeri.net/how-to-build-a-task-scheduler-system-for-the-asp-net-part-2</w:t>
         </w:r>
       </w:hyperlink>
     </w:p>
@@ -331,6 +300,32 @@
           <w:szCs w:val="24"/>
         </w:rPr>
       </w:pPr>
+      <w:r>
+        <w:rPr>
+          <w:rFonts w:ascii="Times New Roman" w:hAnsi="Times New Roman" w:cs="Times New Roman"/>
+          <w:sz w:val="24"/>
+          <w:szCs w:val="24"/>
+        </w:rPr>
+        <w:br/>
+        <w:t>4. Chức năng lựa chọn ngôn ngữ Anh-Việt (xử lý đa ngôn ngữ phần giao diện)</w:t>
+      </w:r>
+      <w:r>
+        <w:rPr>
+          <w:rFonts w:ascii="Times New Roman" w:hAnsi="Times New Roman" w:cs="Times New Roman"/>
+          <w:sz w:val="24"/>
+          <w:szCs w:val="24"/>
+        </w:rPr>
+        <w:br/>
+        <w:t>Keyword: Localization, Globalization</w:t>
+      </w:r>
+      <w:r>
+        <w:rPr>
+          <w:rFonts w:ascii="Times New Roman" w:hAnsi="Times New Roman" w:cs="Times New Roman"/>
+          <w:sz w:val="24"/>
+          <w:szCs w:val="24"/>
+        </w:rPr>
+        <w:br/>
+      </w:r>
       <w:hyperlink r:id="rId13" w:history="1">
         <w:r>
           <w:rPr>
@@ -339,6 +334,27 @@
             <w:sz w:val="24"/>
             <w:szCs w:val="24"/>
           </w:rPr>
+          <w:t>http://www.youtube.com/watch?v=peNf0ydTV_4&amp;feature=related</w:t>
+        </w:r>
+      </w:hyperlink>
+    </w:p>
+    <w:p>
+      <w:pPr>
+        <w:pStyle w:val="PlainText"/>
+        <w:rPr>
+          <w:rFonts w:ascii="Times New Roman" w:hAnsi="Times New Roman" w:cs="Times New Roman"/>
+          <w:sz w:val="24"/>
+          <w:szCs w:val="24"/>
+        </w:rPr>
+      </w:pPr>
+      <w:hyperlink r:id="rId14" w:history="1">
+        <w:r>
+          <w:rPr>
+            <w:rStyle w:val="Hyperlink"/>
+            <w:rFonts w:ascii="Times New Roman" w:hAnsi="Times New Roman" w:cs="Times New Roman"/>
+            <w:sz w:val="24"/>
+            <w:szCs w:val="24"/>
+          </w:rPr>
           <w:t>http://www.youtube.com/watch?v=VsT-dBy_GOo</w:t>
         </w:r>
       </w:hyperlink>
@@ -382,7 +398,7 @@
         </w:rPr>
         <w:br/>
       </w:r>
-      <w:hyperlink r:id="rId14" w:history="1">
+      <w:hyperlink r:id="rId15" w:history="1">
         <w:r>
           <w:rPr>
             <w:rStyle w:val="Hyperlink"/>
@@ -415,7 +431,7 @@
         </w:rPr>
         <w:br/>
       </w:r>
-      <w:hyperlink r:id="rId15" w:history="1">
+      <w:hyperlink r:id="rId16" w:history="1">
         <w:r>
           <w:rPr>
             <w:rStyle w:val="Hyperlink"/>
@@ -450,7 +466,7 @@
         </w:rPr>
         <w:br/>
       </w:r>
-      <w:hyperlink r:id="rId16" w:history="1">
+      <w:hyperlink r:id="rId17" w:history="1">
         <w:r>
           <w:rPr>
             <w:rStyle w:val="Hyperlink"/>
@@ -468,7 +484,7 @@
           <w:szCs w:val="24"/>
         </w:rPr>
       </w:pPr>
-      <w:hyperlink r:id="rId17" w:history="1">
+      <w:hyperlink r:id="rId18" w:history="1">
         <w:r>
           <w:rPr>
             <w:rStyle w:val="Hyperlink"/>
@@ -500,7 +516,7 @@
         </w:rPr>
         <w:br/>
       </w:r>
-      <w:hyperlink r:id="rId18" w:history="1">
+      <w:hyperlink r:id="rId19" w:history="1">
         <w:r>
           <w:rPr>
             <w:rStyle w:val="Hyperlink"/>
@@ -527,7 +543,7 @@
         </w:rPr>
         <w:br/>
       </w:r>
-      <w:hyperlink r:id="rId19" w:history="1">
+      <w:hyperlink r:id="rId20" w:history="1">
         <w:r>
           <w:rPr>
             <w:rStyle w:val="Hyperlink"/>
@@ -545,7 +561,7 @@
           <w:szCs w:val="24"/>
         </w:rPr>
       </w:pPr>
-      <w:hyperlink r:id="rId20" w:history="1">
+      <w:hyperlink r:id="rId21" w:history="1">
         <w:r>
           <w:rPr>
             <w:rStyle w:val="Hyperlink"/>
@@ -586,7 +602,7 @@
         </w:rPr>
         <w:br/>
       </w:r>
-      <w:hyperlink r:id="rId21" w:tgtFrame="_blank" w:history="1">
+      <w:hyperlink r:id="rId22" w:tgtFrame="_blank" w:history="1">
         <w:r>
           <w:rPr>
             <w:rStyle w:val="Hyperlink"/>
@@ -637,7 +653,7 @@
         </w:rPr>
         <w:br/>
       </w:r>
-      <w:hyperlink r:id="rId22" w:tgtFrame="_blank" w:history="1">
+      <w:hyperlink r:id="rId23" w:tgtFrame="_blank" w:history="1">
         <w:r>
           <w:rPr>
             <w:rStyle w:val="Hyperlink"/>

</xml_diff>